<commit_message>
Before merging VM repo
</commit_message>
<xml_diff>
--- a/Tasks List.docx
+++ b/Tasks List.docx
@@ -9,13 +9,17 @@
       <w:r>
         <w:t xml:space="preserve">has </w:t>
       </w:r>
-      <w:bookmarkStart w:id="0" w:name="_GoBack"/>
-      <w:bookmarkEnd w:id="0"/>
       <w:r>
         <w:t xml:space="preserve">to execute in the </w:t>
       </w:r>
       <w:r>
-        <w:t>beginning will create a separate workspace in the home folder and download the required files from GitHub to start the activities in the beginning of the activity list.</w:t>
+        <w:t>beginning will create a separate workspace in the home folder and download the required files from GitHub</w:t>
+      </w:r>
+      <w:r>
+        <w:t xml:space="preserve"> to start the </w:t>
+      </w:r>
+      <w:r>
+        <w:t>activity list.</w:t>
       </w:r>
     </w:p>
     <w:p>
@@ -27,7 +31,16 @@
         </w:numPr>
       </w:pPr>
       <w:r>
-        <w:t>Run your first node</w:t>
+        <w:t>Ru</w:t>
+      </w:r>
+      <w:r>
+        <w:t xml:space="preserve">nning </w:t>
+      </w:r>
+      <w:r>
+        <w:t>first node</w:t>
+      </w:r>
+      <w:r>
+        <w:t xml:space="preserve"> (Let’s get this started)</w:t>
       </w:r>
     </w:p>
     <w:p>
@@ -45,7 +58,24 @@
         <w:t>:</w:t>
       </w:r>
       <w:r>
-        <w:t xml:space="preserve"> Open a new terminal window and run the first ROS node in the terminal. (hint: </w:t>
+        <w:t xml:space="preserve"> Open a new terminal window and run the first ROS node in </w:t>
+      </w:r>
+      <w:r>
+        <w:t>‘Task1’ package</w:t>
+      </w:r>
+      <w:r>
+        <w:t xml:space="preserve">. </w:t>
+      </w:r>
+    </w:p>
+    <w:p>
+      <w:pPr>
+        <w:ind w:left="720"/>
+      </w:pPr>
+      <w:r>
+        <w:t>(</w:t>
+      </w:r>
+      <w:r>
+        <w:t xml:space="preserve">commands: </w:t>
       </w:r>
       <w:proofErr w:type="spellStart"/>
       <w:r>
@@ -53,15 +83,10 @@
       </w:r>
       <w:proofErr w:type="spellEnd"/>
       <w:r>
-        <w:t xml:space="preserve"> </w:t>
-      </w:r>
-      <w:proofErr w:type="spellStart"/>
-      <w:r>
-        <w:t>pkg_name</w:t>
-      </w:r>
-      <w:proofErr w:type="spellEnd"/>
-      <w:r>
-        <w:t xml:space="preserve"> node_name.py)</w:t>
+        <w:t xml:space="preserve"> task1 first_node.py</w:t>
+      </w:r>
+      <w:r>
+        <w:t>)</w:t>
       </w:r>
     </w:p>
     <w:p>
@@ -99,7 +124,21 @@
           <w:i/>
           <w:iCs/>
         </w:rPr>
-        <w:t xml:space="preserve">Students are used to run a program and see the output on screen. </w:t>
+        <w:t>Students are used to run a program and see the output on screen</w:t>
+      </w:r>
+      <w:r>
+        <w:rPr>
+          <w:i/>
+          <w:iCs/>
+        </w:rPr>
+        <w:t xml:space="preserve"> computer screen itself</w:t>
+      </w:r>
+      <w:r>
+        <w:rPr>
+          <w:i/>
+          <w:iCs/>
+        </w:rPr>
+        <w:t xml:space="preserve">. </w:t>
       </w:r>
       <w:r>
         <w:rPr>
@@ -120,7 +159,21 @@
           <w:i/>
           <w:iCs/>
         </w:rPr>
-        <w:t xml:space="preserve"> gives the insight that the node running on the terminal is not a process that is local to the PC but can be used to operate actuators separated from the working machine via ROS framework.</w:t>
+        <w:t xml:space="preserve"> gives the insight that the node running on the terminal is not a process</w:t>
+      </w:r>
+      <w:r>
+        <w:rPr>
+          <w:i/>
+          <w:iCs/>
+        </w:rPr>
+        <w:t xml:space="preserve"> doing something</w:t>
+      </w:r>
+      <w:r>
+        <w:rPr>
+          <w:i/>
+          <w:iCs/>
+        </w:rPr>
+        <w:t xml:space="preserve"> that is local to the PC but can be used to operate actuators separated from the working machine via ROS framework.</w:t>
       </w:r>
       <w:r>
         <w:rPr>
@@ -139,7 +192,16 @@
         </w:numPr>
       </w:pPr>
       <w:r>
-        <w:t>Run multiple nodes</w:t>
+        <w:t>Run</w:t>
+      </w:r>
+      <w:r>
+        <w:t>ning</w:t>
+      </w:r>
+      <w:r>
+        <w:t xml:space="preserve"> multiple nodes</w:t>
+      </w:r>
+      <w:r>
+        <w:t xml:space="preserve"> (Two can handle this)</w:t>
       </w:r>
       <w:r>
         <w:t xml:space="preserve"> </w:t>
@@ -165,7 +227,13 @@
         <w:t>:</w:t>
       </w:r>
       <w:r>
-        <w:t xml:space="preserve"> Open 2 terminal windows and execute 2 nodes in parallel.</w:t>
+        <w:t xml:space="preserve"> Open 2 terminal windows and execute 2 nodes </w:t>
+      </w:r>
+      <w:r>
+        <w:t xml:space="preserve">in ‘Task2’ package </w:t>
+      </w:r>
+      <w:r>
+        <w:t>in parallel.</w:t>
       </w:r>
     </w:p>
     <w:p>
@@ -227,7 +295,77 @@
           <w:i/>
           <w:iCs/>
         </w:rPr>
-        <w:t>[Instead of using a single large program, multiple nodes can be and will be used to control a single robot]</w:t>
+        <w:t>[Instead of using a single large program</w:t>
+      </w:r>
+      <w:r>
+        <w:rPr>
+          <w:i/>
+          <w:iCs/>
+        </w:rPr>
+        <w:t xml:space="preserve"> as students used to</w:t>
+      </w:r>
+      <w:r>
+        <w:rPr>
+          <w:i/>
+          <w:iCs/>
+        </w:rPr>
+        <w:t>, multiple</w:t>
+      </w:r>
+      <w:r>
+        <w:rPr>
+          <w:i/>
+          <w:iCs/>
+        </w:rPr>
+        <w:t xml:space="preserve"> programs</w:t>
+      </w:r>
+      <w:r>
+        <w:rPr>
+          <w:i/>
+          <w:iCs/>
+        </w:rPr>
+        <w:t xml:space="preserve"> </w:t>
+      </w:r>
+      <w:r>
+        <w:rPr>
+          <w:i/>
+          <w:iCs/>
+        </w:rPr>
+        <w:t>(</w:t>
+      </w:r>
+      <w:r>
+        <w:rPr>
+          <w:i/>
+          <w:iCs/>
+        </w:rPr>
+        <w:t>nodes</w:t>
+      </w:r>
+      <w:r>
+        <w:rPr>
+          <w:i/>
+          <w:iCs/>
+        </w:rPr>
+        <w:t>)</w:t>
+      </w:r>
+      <w:r>
+        <w:rPr>
+          <w:i/>
+          <w:iCs/>
+        </w:rPr>
+        <w:t xml:space="preserve"> can be used to control </w:t>
+      </w:r>
+      <w:r>
+        <w:rPr>
+          <w:i/>
+          <w:iCs/>
+        </w:rPr>
+        <w:t xml:space="preserve">different aspects of a </w:t>
+      </w:r>
+      <w:r>
+        <w:rPr>
+          <w:i/>
+          <w:iCs/>
+        </w:rPr>
+        <w:t>single robot]</w:t>
       </w:r>
     </w:p>
     <w:p>
@@ -246,6 +384,9 @@
       <w:r>
         <w:t>System stability of a robot when using ROS</w:t>
       </w:r>
+      <w:r>
+        <w:t xml:space="preserve"> (To infinity and beyond)</w:t>
+      </w:r>
     </w:p>
     <w:p>
       <w:pPr>
@@ -264,7 +405,22 @@
         <w:t>Task</w:t>
       </w:r>
       <w:r>
-        <w:t>: Run a 2 ROS nodes and stop the execution of the ultrasonic sensor node. Then publish a message manually to the same topic</w:t>
+        <w:t xml:space="preserve">: Run </w:t>
+      </w:r>
+      <w:r>
+        <w:t>2 ROS nodes</w:t>
+      </w:r>
+      <w:r>
+        <w:t xml:space="preserve"> in ‘Task3’ package</w:t>
+      </w:r>
+      <w:r>
+        <w:t>. S</w:t>
+      </w:r>
+      <w:r>
+        <w:t>top the execution of ultrasonic sensor node. Then publish a message manually to the same topic</w:t>
+      </w:r>
+      <w:r>
+        <w:t xml:space="preserve"> via terminal.</w:t>
       </w:r>
     </w:p>
     <w:p>
@@ -353,6 +509,9 @@
       <w:r>
         <w:t xml:space="preserve"> </w:t>
       </w:r>
+      <w:r>
+        <w:t>(Abracadabra)</w:t>
+      </w:r>
     </w:p>
     <w:p>
       <w:pPr>
@@ -366,7 +525,16 @@
         <w:t>Task</w:t>
       </w:r>
       <w:r>
-        <w:t>: Run a ROS node in a terminal which will take a number between 0 to 5.</w:t>
+        <w:t xml:space="preserve">: Run a ROS node in </w:t>
+      </w:r>
+      <w:r>
+        <w:t>‘Task4’ package</w:t>
+      </w:r>
+      <w:r>
+        <w:t xml:space="preserve"> which will take a number between 0 to 5</w:t>
+      </w:r>
+      <w:r>
+        <w:t xml:space="preserve"> which will be the rotation speed of the wheel.</w:t>
       </w:r>
     </w:p>
     <w:p>
@@ -383,6 +551,9 @@
       <w:r>
         <w:t>: The number will correspond to the revolutions per second of the wheel. A PID controller will try to adjust the speed of the wheel according to the user input</w:t>
       </w:r>
+      <w:r>
+        <w:t>.</w:t>
+      </w:r>
     </w:p>
     <w:p>
       <w:pPr>
@@ -399,16 +570,8 @@
         </w:rPr>
         <w:t>[The modular architecture helps to implement abstraction in hardware and software basis making it easier for the ROS user to create the program without worrying about the hardware and software implementations]</w:t>
       </w:r>
-    </w:p>
-    <w:p>
-      <w:pPr>
-        <w:ind w:left="720"/>
-      </w:pPr>
-    </w:p>
-    <w:p>
-      <w:pPr>
-        <w:ind w:left="720"/>
-      </w:pPr>
+      <w:bookmarkStart w:id="0" w:name="_GoBack"/>
+      <w:bookmarkEnd w:id="0"/>
     </w:p>
     <w:sectPr>
       <w:pgSz w:w="11906" w:h="16838" w:code="9"/>

</xml_diff>